<commit_message>
Them file + Hoan thiet phan phan tich chuc nang
</commit_message>
<xml_diff>
--- a/Phan tich yeu cau phan mem quan ly kho HowKTeam.docx
+++ b/Phan tich yeu cau phan mem quan ly kho HowKTeam.docx
@@ -328,10 +328,7 @@
         </w:numPr>
       </w:pPr>
       <w:r>
-        <w:t xml:space="preserve">Id: id của </w:t>
-      </w:r>
-      <w:r>
-        <w:t>khách hàng</w:t>
+        <w:t>Id: id của khách hàng</w:t>
       </w:r>
     </w:p>
     <w:p>
@@ -703,52 +700,64 @@
         </w:numPr>
       </w:pPr>
       <w:r>
-        <w:t>Count: Số lượng xuất để bán</w:t>
-      </w:r>
-    </w:p>
-    <w:p>
-      <w:pPr>
-        <w:pStyle w:val="ListParagraph"/>
-        <w:numPr>
-          <w:ilvl w:val="2"/>
-          <w:numId w:val="1"/>
-        </w:numPr>
-      </w:pPr>
-      <w:r>
-        <w:t>IdCustomer: id của khách hàng</w:t>
-      </w:r>
-    </w:p>
-    <w:p>
-      <w:pPr>
-        <w:pStyle w:val="ListParagraph"/>
-        <w:numPr>
-          <w:ilvl w:val="2"/>
-          <w:numId w:val="1"/>
-        </w:numPr>
-      </w:pPr>
-      <w:r>
-        <w:t>DateOutput: ngày xuất</w:t>
-      </w:r>
-    </w:p>
-    <w:p>
-      <w:pPr>
-        <w:pStyle w:val="ListParagraph"/>
-        <w:numPr>
-          <w:ilvl w:val="2"/>
-          <w:numId w:val="1"/>
-        </w:numPr>
-      </w:pPr>
-      <w:r>
-        <w:t>Status: Tình trạng phiếu xuất – đã xuất, đang bị delay, bị huỷ</w:t>
-      </w:r>
-    </w:p>
-    <w:p>
-      <w:pPr>
-        <w:pStyle w:val="ListParagraph"/>
-        <w:ind w:left="2160"/>
-      </w:pPr>
+        <w:t>IdOutput: id của phiếu xuất</w:t>
+      </w:r>
       <w:bookmarkStart w:id="0" w:name="_GoBack"/>
       <w:bookmarkEnd w:id="0"/>
+    </w:p>
+    <w:p>
+      <w:pPr>
+        <w:pStyle w:val="ListParagraph"/>
+        <w:numPr>
+          <w:ilvl w:val="2"/>
+          <w:numId w:val="1"/>
+        </w:numPr>
+      </w:pPr>
+      <w:r>
+        <w:t>Count: Số lượng xuất để bán</w:t>
+      </w:r>
+    </w:p>
+    <w:p>
+      <w:pPr>
+        <w:pStyle w:val="ListParagraph"/>
+        <w:numPr>
+          <w:ilvl w:val="2"/>
+          <w:numId w:val="1"/>
+        </w:numPr>
+      </w:pPr>
+      <w:r>
+        <w:t>IdCustomer: id của khách hàng</w:t>
+      </w:r>
+    </w:p>
+    <w:p>
+      <w:pPr>
+        <w:pStyle w:val="ListParagraph"/>
+        <w:numPr>
+          <w:ilvl w:val="2"/>
+          <w:numId w:val="1"/>
+        </w:numPr>
+      </w:pPr>
+      <w:r>
+        <w:t>DateOutput: ngày xuất</w:t>
+      </w:r>
+    </w:p>
+    <w:p>
+      <w:pPr>
+        <w:pStyle w:val="ListParagraph"/>
+        <w:numPr>
+          <w:ilvl w:val="2"/>
+          <w:numId w:val="1"/>
+        </w:numPr>
+      </w:pPr>
+      <w:r>
+        <w:t>Status: Tình trạng phiếu xuất – đã xuất, đang bị delay, bị huỷ</w:t>
+      </w:r>
+    </w:p>
+    <w:p>
+      <w:pPr>
+        <w:pStyle w:val="ListParagraph"/>
+        <w:ind w:left="2160"/>
+      </w:pPr>
     </w:p>
     <w:p>
       <w:pPr>

</xml_diff>